<commit_message>
Listed more sounds related to the power-up tiles
</commit_message>
<xml_diff>
--- a/Development/Assets/Audio/Audio Checklist.docx
+++ b/Development/Assets/Audio/Audio Checklist.docx
@@ -882,7 +882,15 @@
           <w:sz w:val="24"/>
           <w:szCs w:val="24"/>
         </w:rPr>
-        <w:t>Projectile Reflecting</w:t>
+        <w:t xml:space="preserve">Projectile </w:t>
+      </w:r>
+      <w:r>
+        <w:rPr>
+          <w:b/>
+          <w:sz w:val="24"/>
+          <w:szCs w:val="24"/>
+        </w:rPr>
+        <w:t>Bouncing</w:t>
       </w:r>
       <w:r>
         <w:rPr>
@@ -1161,6 +1169,57 @@
     <w:p>
       <w:pPr>
         <w:pStyle w:val="NoSpacing"/>
+        <w:numPr>
+          <w:ilvl w:val="0"/>
+          <w:numId w:val="12"/>
+        </w:numPr>
+        <w:rPr>
+          <w:b/>
+          <w:sz w:val="24"/>
+          <w:szCs w:val="24"/>
+        </w:rPr>
+      </w:pPr>
+      <w:r>
+        <w:rPr>
+          <w:b/>
+          <w:sz w:val="24"/>
+          <w:szCs w:val="24"/>
+        </w:rPr>
+        <w:t>Projectile Hitting Power-Up Tile</w:t>
+      </w:r>
+      <w:r>
+        <w:rPr>
+          <w:b/>
+          <w:sz w:val="24"/>
+          <w:szCs w:val="24"/>
+        </w:rPr>
+        <w:t xml:space="preserve"> </w:t>
+      </w:r>
+      <w:r>
+        <w:rPr>
+          <w:color w:val="FF0000"/>
+          <w:sz w:val="24"/>
+        </w:rPr>
+        <w:t>(</w:t>
+      </w:r>
+      <w:r>
+        <w:rPr>
+          <w:color w:val="FF0000"/>
+          <w:sz w:val="24"/>
+        </w:rPr>
+        <w:t>To Be Implemented</w:t>
+      </w:r>
+      <w:r>
+        <w:rPr>
+          <w:color w:val="FF0000"/>
+          <w:sz w:val="24"/>
+        </w:rPr>
+        <w:t>)</w:t>
+      </w:r>
+    </w:p>
+    <w:p>
+      <w:pPr>
+        <w:pStyle w:val="NoSpacing"/>
         <w:rPr>
           <w:sz w:val="24"/>
           <w:szCs w:val="24"/>
@@ -1288,6 +1347,49 @@
     <w:p>
       <w:pPr>
         <w:pStyle w:val="NoSpacing"/>
+        <w:numPr>
+          <w:ilvl w:val="0"/>
+          <w:numId w:val="13"/>
+        </w:numPr>
+        <w:rPr>
+          <w:b/>
+          <w:sz w:val="24"/>
+          <w:szCs w:val="24"/>
+        </w:rPr>
+      </w:pPr>
+      <w:r>
+        <w:rPr>
+          <w:b/>
+          <w:sz w:val="24"/>
+          <w:szCs w:val="24"/>
+        </w:rPr>
+        <w:t xml:space="preserve">Power-Up Ends </w:t>
+      </w:r>
+      <w:r>
+        <w:rPr>
+          <w:color w:val="FF0000"/>
+          <w:sz w:val="24"/>
+        </w:rPr>
+        <w:t>(</w:t>
+      </w:r>
+      <w:r>
+        <w:rPr>
+          <w:color w:val="FF0000"/>
+          <w:sz w:val="24"/>
+        </w:rPr>
+        <w:t>To Be Implemented</w:t>
+      </w:r>
+      <w:r>
+        <w:rPr>
+          <w:color w:val="FF0000"/>
+          <w:sz w:val="24"/>
+        </w:rPr>
+        <w:t>)</w:t>
+      </w:r>
+    </w:p>
+    <w:p>
+      <w:pPr>
+        <w:pStyle w:val="NoSpacing"/>
         <w:rPr>
           <w:sz w:val="24"/>
           <w:szCs w:val="24"/>
@@ -1801,6 +1903,7 @@
           <w:sz w:val="24"/>
           <w:szCs w:val="24"/>
         </w:rPr>
+        <w:lastRenderedPageBreak/>
         <w:t>Level 9 Music</w:t>
       </w:r>
       <w:r>
@@ -1903,7 +2006,6 @@
           <w:sz w:val="24"/>
           <w:szCs w:val="24"/>
         </w:rPr>
-        <w:lastRenderedPageBreak/>
         <w:t>Level 11 Music</w:t>
       </w:r>
       <w:r>

</xml_diff>